<commit_message>
Update SQL for Table Creations #3.docx
</commit_message>
<xml_diff>
--- a/Resources/SQL for Table Creations #3.docx
+++ b/Resources/SQL for Table Creations #3.docx
@@ -633,15 +633,59 @@
           <w:rFonts w:ascii="Arial" w:hAnsi="Arial" w:cs="Arial"/>
           <w:sz w:val="23"/>
           <w:szCs w:val="23"/>
-          <w:shd w:val="clear" w:color="auto" w:fill="F8F8F8"/>
-        </w:rPr>
-      </w:pPr>
-      <w:r>
-        <w:rPr>
-          <w:rFonts w:ascii="Arial" w:hAnsi="Arial" w:cs="Arial"/>
-          <w:sz w:val="23"/>
-          <w:szCs w:val="23"/>
-          <w:shd w:val="clear" w:color="auto" w:fill="F8F8F8"/>
+        </w:rPr>
+      </w:pPr>
+      <w:r>
+        <w:rPr>
+          <w:rFonts w:ascii="Arial" w:hAnsi="Arial" w:cs="Arial"/>
+          <w:sz w:val="23"/>
+          <w:szCs w:val="23"/>
+        </w:rPr>
+        <w:t xml:space="preserve">Create table </w:t>
+      </w:r>
+      <w:proofErr w:type="spellStart"/>
+      <w:r>
+        <w:rPr>
+          <w:rFonts w:ascii="Arial" w:hAnsi="Arial" w:cs="Arial"/>
+          <w:sz w:val="23"/>
+          <w:szCs w:val="23"/>
+        </w:rPr>
+        <w:t>covid_daily_info_by_month</w:t>
+      </w:r>
+      <w:proofErr w:type="spellEnd"/>
+      <w:r>
+        <w:rPr>
+          <w:rFonts w:ascii="Arial" w:hAnsi="Arial" w:cs="Arial"/>
+          <w:sz w:val="23"/>
+          <w:szCs w:val="23"/>
+        </w:rPr>
+        <w:t xml:space="preserve"> as (</w:t>
+      </w:r>
+    </w:p>
+    <w:p>
+      <w:pPr>
+        <w:spacing w:after="0"/>
+        <w:rPr>
+          <w:rFonts w:ascii="Arial" w:hAnsi="Arial" w:cs="Arial"/>
+          <w:sz w:val="23"/>
+          <w:szCs w:val="23"/>
+        </w:rPr>
+      </w:pPr>
+    </w:p>
+    <w:p>
+      <w:pPr>
+        <w:spacing w:after="0"/>
+        <w:rPr>
+          <w:rFonts w:ascii="Arial" w:hAnsi="Arial" w:cs="Arial"/>
+          <w:sz w:val="23"/>
+          <w:szCs w:val="23"/>
+        </w:rPr>
+      </w:pPr>
+      <w:r>
+        <w:rPr>
+          <w:rFonts w:ascii="Arial" w:hAnsi="Arial" w:cs="Arial"/>
+          <w:sz w:val="23"/>
+          <w:szCs w:val="23"/>
         </w:rPr>
         <w:t>select</w:t>
       </w:r>
@@ -653,15 +697,13 @@
           <w:rFonts w:ascii="Arial" w:hAnsi="Arial" w:cs="Arial"/>
           <w:sz w:val="23"/>
           <w:szCs w:val="23"/>
-          <w:shd w:val="clear" w:color="auto" w:fill="F8F8F8"/>
-        </w:rPr>
-      </w:pPr>
-      <w:r>
-        <w:rPr>
-          <w:rFonts w:ascii="Arial" w:hAnsi="Arial" w:cs="Arial"/>
-          <w:sz w:val="23"/>
-          <w:szCs w:val="23"/>
-          <w:shd w:val="clear" w:color="auto" w:fill="F8F8F8"/>
+        </w:rPr>
+      </w:pPr>
+      <w:r>
+        <w:rPr>
+          <w:rFonts w:ascii="Arial" w:hAnsi="Arial" w:cs="Arial"/>
+          <w:sz w:val="23"/>
+          <w:szCs w:val="23"/>
         </w:rPr>
         <w:tab/>
         <w:t xml:space="preserve">extract(month from </w:t>
@@ -672,7 +714,6 @@
           <w:rFonts w:ascii="Arial" w:hAnsi="Arial" w:cs="Arial"/>
           <w:sz w:val="23"/>
           <w:szCs w:val="23"/>
-          <w:shd w:val="clear" w:color="auto" w:fill="F8F8F8"/>
         </w:rPr>
         <w:t>submission_date</w:t>
       </w:r>
@@ -682,7 +723,6 @@
           <w:rFonts w:ascii="Arial" w:hAnsi="Arial" w:cs="Arial"/>
           <w:sz w:val="23"/>
           <w:szCs w:val="23"/>
-          <w:shd w:val="clear" w:color="auto" w:fill="F8F8F8"/>
         </w:rPr>
         <w:t xml:space="preserve">) as </w:t>
       </w:r>
@@ -692,7 +732,6 @@
           <w:rFonts w:ascii="Arial" w:hAnsi="Arial" w:cs="Arial"/>
           <w:sz w:val="23"/>
           <w:szCs w:val="23"/>
-          <w:shd w:val="clear" w:color="auto" w:fill="F8F8F8"/>
         </w:rPr>
         <w:t>period_begin_month</w:t>
       </w:r>
@@ -702,7 +741,6 @@
           <w:rFonts w:ascii="Arial" w:hAnsi="Arial" w:cs="Arial"/>
           <w:sz w:val="23"/>
           <w:szCs w:val="23"/>
-          <w:shd w:val="clear" w:color="auto" w:fill="F8F8F8"/>
         </w:rPr>
         <w:t>,</w:t>
       </w:r>
@@ -714,15 +752,13 @@
           <w:rFonts w:ascii="Arial" w:hAnsi="Arial" w:cs="Arial"/>
           <w:sz w:val="23"/>
           <w:szCs w:val="23"/>
-          <w:shd w:val="clear" w:color="auto" w:fill="F8F8F8"/>
-        </w:rPr>
-      </w:pPr>
-      <w:r>
-        <w:rPr>
-          <w:rFonts w:ascii="Arial" w:hAnsi="Arial" w:cs="Arial"/>
-          <w:sz w:val="23"/>
-          <w:szCs w:val="23"/>
-          <w:shd w:val="clear" w:color="auto" w:fill="F8F8F8"/>
+        </w:rPr>
+      </w:pPr>
+      <w:r>
+        <w:rPr>
+          <w:rFonts w:ascii="Arial" w:hAnsi="Arial" w:cs="Arial"/>
+          <w:sz w:val="23"/>
+          <w:szCs w:val="23"/>
         </w:rPr>
         <w:tab/>
         <w:t xml:space="preserve">extract(year from </w:t>
@@ -733,7 +769,6 @@
           <w:rFonts w:ascii="Arial" w:hAnsi="Arial" w:cs="Arial"/>
           <w:sz w:val="23"/>
           <w:szCs w:val="23"/>
-          <w:shd w:val="clear" w:color="auto" w:fill="F8F8F8"/>
         </w:rPr>
         <w:t>submission_date</w:t>
       </w:r>
@@ -743,7 +778,6 @@
           <w:rFonts w:ascii="Arial" w:hAnsi="Arial" w:cs="Arial"/>
           <w:sz w:val="23"/>
           <w:szCs w:val="23"/>
-          <w:shd w:val="clear" w:color="auto" w:fill="F8F8F8"/>
         </w:rPr>
         <w:t xml:space="preserve">) as </w:t>
       </w:r>
@@ -753,7 +787,6 @@
           <w:rFonts w:ascii="Arial" w:hAnsi="Arial" w:cs="Arial"/>
           <w:sz w:val="23"/>
           <w:szCs w:val="23"/>
-          <w:shd w:val="clear" w:color="auto" w:fill="F8F8F8"/>
         </w:rPr>
         <w:t>period_begin_year</w:t>
       </w:r>
@@ -763,7 +796,6 @@
           <w:rFonts w:ascii="Arial" w:hAnsi="Arial" w:cs="Arial"/>
           <w:sz w:val="23"/>
           <w:szCs w:val="23"/>
-          <w:shd w:val="clear" w:color="auto" w:fill="F8F8F8"/>
         </w:rPr>
         <w:t>,</w:t>
       </w:r>
@@ -775,15 +807,13 @@
           <w:rFonts w:ascii="Arial" w:hAnsi="Arial" w:cs="Arial"/>
           <w:sz w:val="23"/>
           <w:szCs w:val="23"/>
-          <w:shd w:val="clear" w:color="auto" w:fill="F8F8F8"/>
-        </w:rPr>
-      </w:pPr>
-      <w:r>
-        <w:rPr>
-          <w:rFonts w:ascii="Arial" w:hAnsi="Arial" w:cs="Arial"/>
-          <w:sz w:val="23"/>
-          <w:szCs w:val="23"/>
-          <w:shd w:val="clear" w:color="auto" w:fill="F8F8F8"/>
+        </w:rPr>
+      </w:pPr>
+      <w:r>
+        <w:rPr>
+          <w:rFonts w:ascii="Arial" w:hAnsi="Arial" w:cs="Arial"/>
+          <w:sz w:val="23"/>
+          <w:szCs w:val="23"/>
         </w:rPr>
         <w:tab/>
       </w:r>
@@ -793,7 +823,6 @@
           <w:rFonts w:ascii="Arial" w:hAnsi="Arial" w:cs="Arial"/>
           <w:sz w:val="23"/>
           <w:szCs w:val="23"/>
-          <w:shd w:val="clear" w:color="auto" w:fill="F8F8F8"/>
         </w:rPr>
         <w:t>concat</w:t>
       </w:r>
@@ -803,7 +832,6 @@
           <w:rFonts w:ascii="Arial" w:hAnsi="Arial" w:cs="Arial"/>
           <w:sz w:val="23"/>
           <w:szCs w:val="23"/>
-          <w:shd w:val="clear" w:color="auto" w:fill="F8F8F8"/>
         </w:rPr>
         <w:t xml:space="preserve">(extract(month from </w:t>
       </w:r>
@@ -813,7 +841,6 @@
           <w:rFonts w:ascii="Arial" w:hAnsi="Arial" w:cs="Arial"/>
           <w:sz w:val="23"/>
           <w:szCs w:val="23"/>
-          <w:shd w:val="clear" w:color="auto" w:fill="F8F8F8"/>
         </w:rPr>
         <w:t>submission_date</w:t>
       </w:r>
@@ -823,7 +850,6 @@
           <w:rFonts w:ascii="Arial" w:hAnsi="Arial" w:cs="Arial"/>
           <w:sz w:val="23"/>
           <w:szCs w:val="23"/>
-          <w:shd w:val="clear" w:color="auto" w:fill="F8F8F8"/>
         </w:rPr>
         <w:t xml:space="preserve">),'-',extract(year from </w:t>
       </w:r>
@@ -833,7 +859,6 @@
           <w:rFonts w:ascii="Arial" w:hAnsi="Arial" w:cs="Arial"/>
           <w:sz w:val="23"/>
           <w:szCs w:val="23"/>
-          <w:shd w:val="clear" w:color="auto" w:fill="F8F8F8"/>
         </w:rPr>
         <w:t>submission_date</w:t>
       </w:r>
@@ -843,7 +868,6 @@
           <w:rFonts w:ascii="Arial" w:hAnsi="Arial" w:cs="Arial"/>
           <w:sz w:val="23"/>
           <w:szCs w:val="23"/>
-          <w:shd w:val="clear" w:color="auto" w:fill="F8F8F8"/>
         </w:rPr>
         <w:t xml:space="preserve">)) as </w:t>
       </w:r>
@@ -853,7 +877,6 @@
           <w:rFonts w:ascii="Arial" w:hAnsi="Arial" w:cs="Arial"/>
           <w:sz w:val="23"/>
           <w:szCs w:val="23"/>
-          <w:shd w:val="clear" w:color="auto" w:fill="F8F8F8"/>
         </w:rPr>
         <w:t>period_begin_month_year</w:t>
       </w:r>
@@ -863,7 +886,6 @@
           <w:rFonts w:ascii="Arial" w:hAnsi="Arial" w:cs="Arial"/>
           <w:sz w:val="23"/>
           <w:szCs w:val="23"/>
-          <w:shd w:val="clear" w:color="auto" w:fill="F8F8F8"/>
         </w:rPr>
         <w:t>,</w:t>
       </w:r>
@@ -875,15 +897,13 @@
           <w:rFonts w:ascii="Arial" w:hAnsi="Arial" w:cs="Arial"/>
           <w:sz w:val="23"/>
           <w:szCs w:val="23"/>
-          <w:shd w:val="clear" w:color="auto" w:fill="F8F8F8"/>
-        </w:rPr>
-      </w:pPr>
-      <w:r>
-        <w:rPr>
-          <w:rFonts w:ascii="Arial" w:hAnsi="Arial" w:cs="Arial"/>
-          <w:sz w:val="23"/>
-          <w:szCs w:val="23"/>
-          <w:shd w:val="clear" w:color="auto" w:fill="F8F8F8"/>
+        </w:rPr>
+      </w:pPr>
+      <w:r>
+        <w:rPr>
+          <w:rFonts w:ascii="Arial" w:hAnsi="Arial" w:cs="Arial"/>
+          <w:sz w:val="23"/>
+          <w:szCs w:val="23"/>
         </w:rPr>
         <w:tab/>
       </w:r>
@@ -893,7 +913,6 @@
           <w:rFonts w:ascii="Arial" w:hAnsi="Arial" w:cs="Arial"/>
           <w:sz w:val="23"/>
           <w:szCs w:val="23"/>
-          <w:shd w:val="clear" w:color="auto" w:fill="F8F8F8"/>
         </w:rPr>
         <w:t>concat</w:t>
       </w:r>
@@ -903,7 +922,6 @@
           <w:rFonts w:ascii="Arial" w:hAnsi="Arial" w:cs="Arial"/>
           <w:sz w:val="23"/>
           <w:szCs w:val="23"/>
-          <w:shd w:val="clear" w:color="auto" w:fill="F8F8F8"/>
         </w:rPr>
         <w:t xml:space="preserve">(extract(month from </w:t>
       </w:r>
@@ -913,7 +931,6 @@
           <w:rFonts w:ascii="Arial" w:hAnsi="Arial" w:cs="Arial"/>
           <w:sz w:val="23"/>
           <w:szCs w:val="23"/>
-          <w:shd w:val="clear" w:color="auto" w:fill="F8F8F8"/>
         </w:rPr>
         <w:t>submission_date</w:t>
       </w:r>
@@ -923,7 +940,6 @@
           <w:rFonts w:ascii="Arial" w:hAnsi="Arial" w:cs="Arial"/>
           <w:sz w:val="23"/>
           <w:szCs w:val="23"/>
-          <w:shd w:val="clear" w:color="auto" w:fill="F8F8F8"/>
         </w:rPr>
         <w:t xml:space="preserve">),'-',extract(year from </w:t>
       </w:r>
@@ -933,7 +949,6 @@
           <w:rFonts w:ascii="Arial" w:hAnsi="Arial" w:cs="Arial"/>
           <w:sz w:val="23"/>
           <w:szCs w:val="23"/>
-          <w:shd w:val="clear" w:color="auto" w:fill="F8F8F8"/>
         </w:rPr>
         <w:t>submission_date</w:t>
       </w:r>
@@ -943,7 +958,6 @@
           <w:rFonts w:ascii="Arial" w:hAnsi="Arial" w:cs="Arial"/>
           <w:sz w:val="23"/>
           <w:szCs w:val="23"/>
-          <w:shd w:val="clear" w:color="auto" w:fill="F8F8F8"/>
         </w:rPr>
         <w:t xml:space="preserve">),state) as </w:t>
       </w:r>
@@ -953,7 +967,6 @@
           <w:rFonts w:ascii="Arial" w:hAnsi="Arial" w:cs="Arial"/>
           <w:sz w:val="23"/>
           <w:szCs w:val="23"/>
-          <w:shd w:val="clear" w:color="auto" w:fill="F8F8F8"/>
         </w:rPr>
         <w:t>covid_month_year_state</w:t>
       </w:r>
@@ -963,7 +976,6 @@
           <w:rFonts w:ascii="Arial" w:hAnsi="Arial" w:cs="Arial"/>
           <w:sz w:val="23"/>
           <w:szCs w:val="23"/>
-          <w:shd w:val="clear" w:color="auto" w:fill="F8F8F8"/>
         </w:rPr>
         <w:t>,</w:t>
       </w:r>
@@ -975,15 +987,13 @@
           <w:rFonts w:ascii="Arial" w:hAnsi="Arial" w:cs="Arial"/>
           <w:sz w:val="23"/>
           <w:szCs w:val="23"/>
-          <w:shd w:val="clear" w:color="auto" w:fill="F8F8F8"/>
-        </w:rPr>
-      </w:pPr>
-      <w:r>
-        <w:rPr>
-          <w:rFonts w:ascii="Arial" w:hAnsi="Arial" w:cs="Arial"/>
-          <w:sz w:val="23"/>
-          <w:szCs w:val="23"/>
-          <w:shd w:val="clear" w:color="auto" w:fill="F8F8F8"/>
+        </w:rPr>
+      </w:pPr>
+      <w:r>
+        <w:rPr>
+          <w:rFonts w:ascii="Arial" w:hAnsi="Arial" w:cs="Arial"/>
+          <w:sz w:val="23"/>
+          <w:szCs w:val="23"/>
         </w:rPr>
         <w:tab/>
         <w:t>state,</w:t>
@@ -996,15 +1006,13 @@
           <w:rFonts w:ascii="Arial" w:hAnsi="Arial" w:cs="Arial"/>
           <w:sz w:val="23"/>
           <w:szCs w:val="23"/>
-          <w:shd w:val="clear" w:color="auto" w:fill="F8F8F8"/>
-        </w:rPr>
-      </w:pPr>
-      <w:r>
-        <w:rPr>
-          <w:rFonts w:ascii="Arial" w:hAnsi="Arial" w:cs="Arial"/>
-          <w:sz w:val="23"/>
-          <w:szCs w:val="23"/>
-          <w:shd w:val="clear" w:color="auto" w:fill="F8F8F8"/>
+        </w:rPr>
+      </w:pPr>
+      <w:r>
+        <w:rPr>
+          <w:rFonts w:ascii="Arial" w:hAnsi="Arial" w:cs="Arial"/>
+          <w:sz w:val="23"/>
+          <w:szCs w:val="23"/>
         </w:rPr>
         <w:tab/>
         <w:t>sum(</w:t>
@@ -1015,7 +1023,6 @@
           <w:rFonts w:ascii="Arial" w:hAnsi="Arial" w:cs="Arial"/>
           <w:sz w:val="23"/>
           <w:szCs w:val="23"/>
-          <w:shd w:val="clear" w:color="auto" w:fill="F8F8F8"/>
         </w:rPr>
         <w:t>new_case</w:t>
       </w:r>
@@ -1025,7 +1032,6 @@
           <w:rFonts w:ascii="Arial" w:hAnsi="Arial" w:cs="Arial"/>
           <w:sz w:val="23"/>
           <w:szCs w:val="23"/>
-          <w:shd w:val="clear" w:color="auto" w:fill="F8F8F8"/>
         </w:rPr>
         <w:t xml:space="preserve"> + </w:t>
       </w:r>
@@ -1035,7 +1041,6 @@
           <w:rFonts w:ascii="Arial" w:hAnsi="Arial" w:cs="Arial"/>
           <w:sz w:val="23"/>
           <w:szCs w:val="23"/>
-          <w:shd w:val="clear" w:color="auto" w:fill="F8F8F8"/>
         </w:rPr>
         <w:t>pnew_case</w:t>
       </w:r>
@@ -1045,7 +1050,6 @@
           <w:rFonts w:ascii="Arial" w:hAnsi="Arial" w:cs="Arial"/>
           <w:sz w:val="23"/>
           <w:szCs w:val="23"/>
-          <w:shd w:val="clear" w:color="auto" w:fill="F8F8F8"/>
         </w:rPr>
         <w:t>) as cases,</w:t>
       </w:r>
@@ -1057,15 +1061,13 @@
           <w:rFonts w:ascii="Arial" w:hAnsi="Arial" w:cs="Arial"/>
           <w:sz w:val="23"/>
           <w:szCs w:val="23"/>
-          <w:shd w:val="clear" w:color="auto" w:fill="F8F8F8"/>
-        </w:rPr>
-      </w:pPr>
-      <w:r>
-        <w:rPr>
-          <w:rFonts w:ascii="Arial" w:hAnsi="Arial" w:cs="Arial"/>
-          <w:sz w:val="23"/>
-          <w:szCs w:val="23"/>
-          <w:shd w:val="clear" w:color="auto" w:fill="F8F8F8"/>
+        </w:rPr>
+      </w:pPr>
+      <w:r>
+        <w:rPr>
+          <w:rFonts w:ascii="Arial" w:hAnsi="Arial" w:cs="Arial"/>
+          <w:sz w:val="23"/>
+          <w:szCs w:val="23"/>
         </w:rPr>
         <w:tab/>
         <w:t>sum(</w:t>
@@ -1076,7 +1078,6 @@
           <w:rFonts w:ascii="Arial" w:hAnsi="Arial" w:cs="Arial"/>
           <w:sz w:val="23"/>
           <w:szCs w:val="23"/>
-          <w:shd w:val="clear" w:color="auto" w:fill="F8F8F8"/>
         </w:rPr>
         <w:t>new_death+pnew_death</w:t>
       </w:r>
@@ -1086,7 +1087,6 @@
           <w:rFonts w:ascii="Arial" w:hAnsi="Arial" w:cs="Arial"/>
           <w:sz w:val="23"/>
           <w:szCs w:val="23"/>
-          <w:shd w:val="clear" w:color="auto" w:fill="F8F8F8"/>
         </w:rPr>
         <w:t>) as deaths</w:t>
       </w:r>
@@ -1098,15 +1098,13 @@
           <w:rFonts w:ascii="Arial" w:hAnsi="Arial" w:cs="Arial"/>
           <w:sz w:val="23"/>
           <w:szCs w:val="23"/>
-          <w:shd w:val="clear" w:color="auto" w:fill="F8F8F8"/>
-        </w:rPr>
-      </w:pPr>
-      <w:r>
-        <w:rPr>
-          <w:rFonts w:ascii="Arial" w:hAnsi="Arial" w:cs="Arial"/>
-          <w:sz w:val="23"/>
-          <w:szCs w:val="23"/>
-          <w:shd w:val="clear" w:color="auto" w:fill="F8F8F8"/>
+        </w:rPr>
+      </w:pPr>
+      <w:r>
+        <w:rPr>
+          <w:rFonts w:ascii="Arial" w:hAnsi="Arial" w:cs="Arial"/>
+          <w:sz w:val="23"/>
+          <w:szCs w:val="23"/>
         </w:rPr>
         <w:t xml:space="preserve">from </w:t>
       </w:r>
@@ -1116,7 +1114,6 @@
           <w:rFonts w:ascii="Arial" w:hAnsi="Arial" w:cs="Arial"/>
           <w:sz w:val="23"/>
           <w:szCs w:val="23"/>
-          <w:shd w:val="clear" w:color="auto" w:fill="F8F8F8"/>
         </w:rPr>
         <w:t>daily_covid_info</w:t>
       </w:r>
@@ -1129,15 +1126,13 @@
           <w:rFonts w:ascii="Arial" w:hAnsi="Arial" w:cs="Arial"/>
           <w:sz w:val="23"/>
           <w:szCs w:val="23"/>
-          <w:shd w:val="clear" w:color="auto" w:fill="F8F8F8"/>
-        </w:rPr>
-      </w:pPr>
-      <w:r>
-        <w:rPr>
-          <w:rFonts w:ascii="Arial" w:hAnsi="Arial" w:cs="Arial"/>
-          <w:sz w:val="23"/>
-          <w:szCs w:val="23"/>
-          <w:shd w:val="clear" w:color="auto" w:fill="F8F8F8"/>
+        </w:rPr>
+      </w:pPr>
+      <w:r>
+        <w:rPr>
+          <w:rFonts w:ascii="Arial" w:hAnsi="Arial" w:cs="Arial"/>
+          <w:sz w:val="23"/>
+          <w:szCs w:val="23"/>
         </w:rPr>
         <w:t xml:space="preserve">where state in ('MN', 'CA', 'FL','TX','WA') and </w:t>
       </w:r>
@@ -1147,7 +1142,6 @@
           <w:rFonts w:ascii="Arial" w:hAnsi="Arial" w:cs="Arial"/>
           <w:sz w:val="23"/>
           <w:szCs w:val="23"/>
-          <w:shd w:val="clear" w:color="auto" w:fill="F8F8F8"/>
         </w:rPr>
         <w:t>submission_date</w:t>
       </w:r>
@@ -1157,7 +1151,6 @@
           <w:rFonts w:ascii="Arial" w:hAnsi="Arial" w:cs="Arial"/>
           <w:sz w:val="23"/>
           <w:szCs w:val="23"/>
-          <w:shd w:val="clear" w:color="auto" w:fill="F8F8F8"/>
         </w:rPr>
         <w:t xml:space="preserve"> &gt;= '2020-01-01' and </w:t>
       </w:r>
@@ -1167,7 +1160,6 @@
           <w:rFonts w:ascii="Arial" w:hAnsi="Arial" w:cs="Arial"/>
           <w:sz w:val="23"/>
           <w:szCs w:val="23"/>
-          <w:shd w:val="clear" w:color="auto" w:fill="F8F8F8"/>
         </w:rPr>
         <w:t>submission_date</w:t>
       </w:r>
@@ -1177,7 +1169,6 @@
           <w:rFonts w:ascii="Arial" w:hAnsi="Arial" w:cs="Arial"/>
           <w:sz w:val="23"/>
           <w:szCs w:val="23"/>
-          <w:shd w:val="clear" w:color="auto" w:fill="F8F8F8"/>
         </w:rPr>
         <w:t xml:space="preserve"> &lt; '2022-01-01'</w:t>
       </w:r>
@@ -1189,15 +1180,13 @@
           <w:rFonts w:ascii="Arial" w:hAnsi="Arial" w:cs="Arial"/>
           <w:sz w:val="23"/>
           <w:szCs w:val="23"/>
-          <w:shd w:val="clear" w:color="auto" w:fill="F8F8F8"/>
-        </w:rPr>
-      </w:pPr>
-      <w:r>
-        <w:rPr>
-          <w:rFonts w:ascii="Arial" w:hAnsi="Arial" w:cs="Arial"/>
-          <w:sz w:val="23"/>
-          <w:szCs w:val="23"/>
-          <w:shd w:val="clear" w:color="auto" w:fill="F8F8F8"/>
+        </w:rPr>
+      </w:pPr>
+      <w:r>
+        <w:rPr>
+          <w:rFonts w:ascii="Arial" w:hAnsi="Arial" w:cs="Arial"/>
+          <w:sz w:val="23"/>
+          <w:szCs w:val="23"/>
         </w:rPr>
         <w:t xml:space="preserve">group by state, </w:t>
       </w:r>
@@ -1207,7 +1196,6 @@
           <w:rFonts w:ascii="Arial" w:hAnsi="Arial" w:cs="Arial"/>
           <w:sz w:val="23"/>
           <w:szCs w:val="23"/>
-          <w:shd w:val="clear" w:color="auto" w:fill="F8F8F8"/>
         </w:rPr>
         <w:t>period_begin_month,period_begin_year</w:t>
       </w:r>
@@ -1217,7 +1205,6 @@
           <w:rFonts w:ascii="Arial" w:hAnsi="Arial" w:cs="Arial"/>
           <w:sz w:val="23"/>
           <w:szCs w:val="23"/>
-          <w:shd w:val="clear" w:color="auto" w:fill="F8F8F8"/>
         </w:rPr>
         <w:t xml:space="preserve"> </w:t>
       </w:r>
@@ -1229,15 +1216,13 @@
           <w:rFonts w:ascii="Arial" w:hAnsi="Arial" w:cs="Arial"/>
           <w:sz w:val="23"/>
           <w:szCs w:val="23"/>
-          <w:shd w:val="clear" w:color="auto" w:fill="F8F8F8"/>
-        </w:rPr>
-      </w:pPr>
-      <w:r>
-        <w:rPr>
-          <w:rFonts w:ascii="Arial" w:hAnsi="Arial" w:cs="Arial"/>
-          <w:sz w:val="23"/>
-          <w:szCs w:val="23"/>
-          <w:shd w:val="clear" w:color="auto" w:fill="F8F8F8"/>
+        </w:rPr>
+      </w:pPr>
+      <w:r>
+        <w:rPr>
+          <w:rFonts w:ascii="Arial" w:hAnsi="Arial" w:cs="Arial"/>
+          <w:sz w:val="23"/>
+          <w:szCs w:val="23"/>
         </w:rPr>
         <w:t xml:space="preserve">order by state, </w:t>
       </w:r>
@@ -1247,7 +1232,6 @@
           <w:rFonts w:ascii="Arial" w:hAnsi="Arial" w:cs="Arial"/>
           <w:sz w:val="23"/>
           <w:szCs w:val="23"/>
-          <w:shd w:val="clear" w:color="auto" w:fill="F8F8F8"/>
         </w:rPr>
         <w:t>period_begin_year</w:t>
       </w:r>
@@ -1257,7 +1241,6 @@
           <w:rFonts w:ascii="Arial" w:hAnsi="Arial" w:cs="Arial"/>
           <w:sz w:val="23"/>
           <w:szCs w:val="23"/>
-          <w:shd w:val="clear" w:color="auto" w:fill="F8F8F8"/>
         </w:rPr>
         <w:t xml:space="preserve">, </w:t>
       </w:r>
@@ -1267,31 +1250,441 @@
           <w:rFonts w:ascii="Arial" w:hAnsi="Arial" w:cs="Arial"/>
           <w:sz w:val="23"/>
           <w:szCs w:val="23"/>
-          <w:shd w:val="clear" w:color="auto" w:fill="F8F8F8"/>
-        </w:rPr>
-        <w:t>period_begin_</w:t>
-      </w:r>
+        </w:rPr>
+        <w:t>period_begin_month</w:t>
+      </w:r>
+      <w:proofErr w:type="spellEnd"/>
+    </w:p>
+    <w:p>
+      <w:pPr>
+        <w:rPr>
+          <w:rFonts w:ascii="Arial" w:hAnsi="Arial" w:cs="Arial"/>
+          <w:sz w:val="23"/>
+          <w:szCs w:val="23"/>
+        </w:rPr>
+      </w:pPr>
+      <w:r>
+        <w:rPr>
+          <w:rFonts w:ascii="Arial" w:hAnsi="Arial" w:cs="Arial"/>
+          <w:sz w:val="23"/>
+          <w:szCs w:val="23"/>
+        </w:rPr>
+        <w:t>);</w:t>
+      </w:r>
+    </w:p>
+    <w:p>
+      <w:pPr>
+        <w:rPr>
+          <w:rFonts w:ascii="Arial" w:hAnsi="Arial" w:cs="Arial"/>
+          <w:sz w:val="23"/>
+          <w:szCs w:val="23"/>
+        </w:rPr>
+      </w:pPr>
+    </w:p>
+    <w:p>
+      <w:pPr>
+        <w:pStyle w:val="Heading2"/>
+      </w:pPr>
+      <w:r>
+        <w:t>Add Primary Key</w:t>
+      </w:r>
+    </w:p>
+    <w:p>
+      <w:pPr>
+        <w:rPr>
+          <w:rFonts w:ascii="Arial" w:hAnsi="Arial" w:cs="Arial"/>
+          <w:sz w:val="23"/>
+          <w:szCs w:val="23"/>
+        </w:rPr>
+      </w:pPr>
+      <w:r>
+        <w:rPr>
+          <w:rFonts w:ascii="Arial" w:hAnsi="Arial" w:cs="Arial"/>
+          <w:sz w:val="23"/>
+          <w:szCs w:val="23"/>
+        </w:rPr>
+        <w:t xml:space="preserve">ALTER TABLE </w:t>
+      </w:r>
+      <w:proofErr w:type="spellStart"/>
+      <w:r>
+        <w:rPr>
+          <w:rFonts w:ascii="Arial" w:hAnsi="Arial" w:cs="Arial"/>
+          <w:sz w:val="23"/>
+          <w:szCs w:val="23"/>
+        </w:rPr>
+        <w:t>covid_daily_info</w:t>
+      </w:r>
+      <w:proofErr w:type="spellEnd"/>
+      <w:r>
+        <w:rPr>
+          <w:rFonts w:ascii="Arial" w:hAnsi="Arial" w:cs="Arial"/>
+          <w:sz w:val="23"/>
+          <w:szCs w:val="23"/>
+        </w:rPr>
+        <w:t xml:space="preserve"> ADD PRIMARY KEY (</w:t>
+      </w:r>
+      <w:proofErr w:type="spellStart"/>
+      <w:r>
+        <w:rPr>
+          <w:rFonts w:ascii="Arial" w:hAnsi="Arial" w:cs="Arial"/>
+          <w:sz w:val="23"/>
+          <w:szCs w:val="23"/>
+        </w:rPr>
+        <w:t>covid_month_year_state</w:t>
+      </w:r>
+      <w:proofErr w:type="spellEnd"/>
       <w:proofErr w:type="gramStart"/>
       <w:r>
         <w:rPr>
           <w:rFonts w:ascii="Arial" w:hAnsi="Arial" w:cs="Arial"/>
           <w:sz w:val="23"/>
           <w:szCs w:val="23"/>
-          <w:shd w:val="clear" w:color="auto" w:fill="F8F8F8"/>
-        </w:rPr>
-        <w:t>month</w:t>
-      </w:r>
-      <w:proofErr w:type="spellEnd"/>
-      <w:r>
-        <w:rPr>
-          <w:rFonts w:ascii="Arial" w:hAnsi="Arial" w:cs="Arial"/>
-          <w:sz w:val="23"/>
-          <w:szCs w:val="23"/>
-          <w:shd w:val="clear" w:color="auto" w:fill="F8F8F8"/>
-        </w:rPr>
-        <w:t>;</w:t>
+        </w:rPr>
+        <w:t>);</w:t>
       </w:r>
       <w:proofErr w:type="gramEnd"/>
+    </w:p>
+    <w:p>
+      <w:pPr>
+        <w:rPr>
+          <w:rFonts w:ascii="Arial" w:hAnsi="Arial" w:cs="Arial"/>
+          <w:sz w:val="23"/>
+          <w:szCs w:val="23"/>
+        </w:rPr>
+      </w:pPr>
+    </w:p>
+    <w:p>
+      <w:pPr>
+        <w:pStyle w:val="Heading2"/>
+      </w:pPr>
+      <w:r>
+        <w:t>Add Foreign Key</w:t>
+      </w:r>
+    </w:p>
+    <w:p>
+      <w:pPr>
+        <w:spacing w:after="0"/>
+        <w:rPr>
+          <w:rFonts w:ascii="Arial" w:hAnsi="Arial" w:cs="Arial"/>
+          <w:sz w:val="23"/>
+          <w:szCs w:val="23"/>
+        </w:rPr>
+      </w:pPr>
+      <w:r>
+        <w:rPr>
+          <w:rFonts w:ascii="Arial" w:hAnsi="Arial" w:cs="Arial"/>
+          <w:sz w:val="23"/>
+          <w:szCs w:val="23"/>
+        </w:rPr>
+        <w:t xml:space="preserve">ALTER TABLE </w:t>
+      </w:r>
+      <w:proofErr w:type="spellStart"/>
+      <w:r>
+        <w:rPr>
+          <w:rFonts w:ascii="Arial" w:hAnsi="Arial" w:cs="Arial"/>
+          <w:sz w:val="23"/>
+          <w:szCs w:val="23"/>
+        </w:rPr>
+        <w:t>covid_daily_info</w:t>
+      </w:r>
+      <w:proofErr w:type="spellEnd"/>
+    </w:p>
+    <w:p>
+      <w:pPr>
+        <w:spacing w:after="0"/>
+        <w:rPr>
+          <w:rFonts w:ascii="Arial" w:hAnsi="Arial" w:cs="Arial"/>
+          <w:sz w:val="23"/>
+          <w:szCs w:val="23"/>
+        </w:rPr>
+      </w:pPr>
+      <w:r>
+        <w:rPr>
+          <w:rFonts w:ascii="Arial" w:hAnsi="Arial" w:cs="Arial"/>
+          <w:sz w:val="23"/>
+          <w:szCs w:val="23"/>
+        </w:rPr>
+        <w:t>ADD FOREIGN KEY (state)</w:t>
+      </w:r>
+    </w:p>
+    <w:p>
+      <w:pPr>
+        <w:spacing w:after="0"/>
+        <w:rPr>
+          <w:rFonts w:ascii="Arial" w:hAnsi="Arial" w:cs="Arial"/>
+          <w:sz w:val="23"/>
+          <w:szCs w:val="23"/>
+        </w:rPr>
+      </w:pPr>
+      <w:r>
+        <w:rPr>
+          <w:rFonts w:ascii="Arial" w:hAnsi="Arial" w:cs="Arial"/>
+          <w:sz w:val="23"/>
+          <w:szCs w:val="23"/>
+        </w:rPr>
+        <w:t>REFERENCES states(</w:t>
+      </w:r>
+      <w:proofErr w:type="spellStart"/>
+      <w:r>
+        <w:rPr>
+          <w:rFonts w:ascii="Arial" w:hAnsi="Arial" w:cs="Arial"/>
+          <w:sz w:val="23"/>
+          <w:szCs w:val="23"/>
+        </w:rPr>
+        <w:t>state_two_letter_abbreviation</w:t>
+      </w:r>
+      <w:proofErr w:type="spellEnd"/>
+      <w:r>
+        <w:rPr>
+          <w:rFonts w:ascii="Arial" w:hAnsi="Arial" w:cs="Arial"/>
+          <w:sz w:val="23"/>
+          <w:szCs w:val="23"/>
+        </w:rPr>
+        <w:t>)</w:t>
+      </w:r>
+    </w:p>
+    <w:p>
+      <w:pPr>
+        <w:rPr>
+          <w:rFonts w:ascii="Arial" w:hAnsi="Arial" w:cs="Arial"/>
+          <w:sz w:val="23"/>
+          <w:szCs w:val="23"/>
+        </w:rPr>
+      </w:pPr>
+    </w:p>
+    <w:p>
+      <w:pPr>
+        <w:pStyle w:val="Heading2"/>
+      </w:pPr>
+      <w:r>
+        <w:t>Table Join</w:t>
+      </w:r>
+    </w:p>
+    <w:p>
+      <w:pPr>
+        <w:spacing w:after="0"/>
+        <w:rPr>
+          <w:rFonts w:ascii="Arial" w:hAnsi="Arial" w:cs="Arial"/>
+          <w:sz w:val="23"/>
+          <w:szCs w:val="23"/>
+        </w:rPr>
+      </w:pPr>
+      <w:r>
+        <w:rPr>
+          <w:rFonts w:ascii="Arial" w:hAnsi="Arial" w:cs="Arial"/>
+          <w:sz w:val="23"/>
+          <w:szCs w:val="23"/>
+        </w:rPr>
+        <w:t xml:space="preserve">Select </w:t>
+      </w:r>
+      <w:proofErr w:type="spellStart"/>
+      <w:r>
+        <w:rPr>
+          <w:rFonts w:ascii="Arial" w:hAnsi="Arial" w:cs="Arial"/>
+          <w:sz w:val="23"/>
+          <w:szCs w:val="23"/>
+        </w:rPr>
+        <w:t>period_begin_month</w:t>
+      </w:r>
+      <w:proofErr w:type="spellEnd"/>
+      <w:r>
+        <w:rPr>
+          <w:rFonts w:ascii="Arial" w:hAnsi="Arial" w:cs="Arial"/>
+          <w:sz w:val="23"/>
+          <w:szCs w:val="23"/>
+        </w:rPr>
+        <w:t xml:space="preserve">, </w:t>
+      </w:r>
+      <w:proofErr w:type="spellStart"/>
+      <w:r>
+        <w:rPr>
+          <w:rFonts w:ascii="Arial" w:hAnsi="Arial" w:cs="Arial"/>
+          <w:sz w:val="23"/>
+          <w:szCs w:val="23"/>
+        </w:rPr>
+        <w:t>period_begin_year</w:t>
+      </w:r>
+      <w:proofErr w:type="spellEnd"/>
+      <w:r>
+        <w:rPr>
+          <w:rFonts w:ascii="Arial" w:hAnsi="Arial" w:cs="Arial"/>
+          <w:sz w:val="23"/>
+          <w:szCs w:val="23"/>
+        </w:rPr>
+        <w:t xml:space="preserve">, </w:t>
+      </w:r>
+      <w:proofErr w:type="spellStart"/>
+      <w:r>
+        <w:rPr>
+          <w:rFonts w:ascii="Arial" w:hAnsi="Arial" w:cs="Arial"/>
+          <w:sz w:val="23"/>
+          <w:szCs w:val="23"/>
+        </w:rPr>
+        <w:t>period_begin_month_year</w:t>
+      </w:r>
+      <w:proofErr w:type="spellEnd"/>
+      <w:r>
+        <w:rPr>
+          <w:rFonts w:ascii="Arial" w:hAnsi="Arial" w:cs="Arial"/>
+          <w:sz w:val="23"/>
+          <w:szCs w:val="23"/>
+        </w:rPr>
+        <w:t xml:space="preserve">, </w:t>
+      </w:r>
+      <w:proofErr w:type="spellStart"/>
+      <w:r>
+        <w:rPr>
+          <w:rFonts w:ascii="Arial" w:hAnsi="Arial" w:cs="Arial"/>
+          <w:sz w:val="23"/>
+          <w:szCs w:val="23"/>
+        </w:rPr>
+        <w:t>covid_month_year_state</w:t>
+      </w:r>
+      <w:proofErr w:type="spellEnd"/>
+      <w:r>
+        <w:rPr>
+          <w:rFonts w:ascii="Arial" w:hAnsi="Arial" w:cs="Arial"/>
+          <w:sz w:val="23"/>
+          <w:szCs w:val="23"/>
+        </w:rPr>
+        <w:t xml:space="preserve">, state, </w:t>
+      </w:r>
+      <w:proofErr w:type="spellStart"/>
+      <w:r>
+        <w:rPr>
+          <w:rFonts w:ascii="Arial" w:hAnsi="Arial" w:cs="Arial"/>
+          <w:sz w:val="23"/>
+          <w:szCs w:val="23"/>
+        </w:rPr>
+        <w:t>state_name_title_case</w:t>
+      </w:r>
+      <w:proofErr w:type="spellEnd"/>
+      <w:r>
+        <w:rPr>
+          <w:rFonts w:ascii="Arial" w:hAnsi="Arial" w:cs="Arial"/>
+          <w:sz w:val="23"/>
+          <w:szCs w:val="23"/>
+        </w:rPr>
+        <w:t>, cases, deaths</w:t>
+      </w:r>
+    </w:p>
+    <w:p>
+      <w:pPr>
+        <w:spacing w:after="0"/>
+        <w:rPr>
+          <w:rFonts w:ascii="Arial" w:hAnsi="Arial" w:cs="Arial"/>
+          <w:sz w:val="23"/>
+          <w:szCs w:val="23"/>
+        </w:rPr>
+      </w:pPr>
+      <w:r>
+        <w:rPr>
+          <w:rFonts w:ascii="Arial" w:hAnsi="Arial" w:cs="Arial"/>
+          <w:sz w:val="23"/>
+          <w:szCs w:val="23"/>
+        </w:rPr>
+        <w:t xml:space="preserve">from </w:t>
+      </w:r>
+      <w:proofErr w:type="spellStart"/>
+      <w:r>
+        <w:rPr>
+          <w:rFonts w:ascii="Arial" w:hAnsi="Arial" w:cs="Arial"/>
+          <w:sz w:val="23"/>
+          <w:szCs w:val="23"/>
+        </w:rPr>
+        <w:t>covid_daily_info</w:t>
+      </w:r>
+      <w:proofErr w:type="spellEnd"/>
+      <w:r>
+        <w:rPr>
+          <w:rFonts w:ascii="Arial" w:hAnsi="Arial" w:cs="Arial"/>
+          <w:sz w:val="23"/>
+          <w:szCs w:val="23"/>
+        </w:rPr>
+        <w:t xml:space="preserve"> ci</w:t>
+      </w:r>
+    </w:p>
+    <w:p>
+      <w:pPr>
+        <w:spacing w:after="0"/>
+        <w:rPr>
+          <w:rFonts w:ascii="Arial" w:hAnsi="Arial" w:cs="Arial"/>
+          <w:sz w:val="23"/>
+          <w:szCs w:val="23"/>
+        </w:rPr>
+      </w:pPr>
+      <w:r>
+        <w:rPr>
+          <w:rFonts w:ascii="Arial" w:hAnsi="Arial" w:cs="Arial"/>
+          <w:sz w:val="23"/>
+          <w:szCs w:val="23"/>
+        </w:rPr>
+        <w:t>left join states s</w:t>
+      </w:r>
+    </w:p>
+    <w:p>
+      <w:pPr>
+        <w:spacing w:after="0"/>
+        <w:rPr>
+          <w:rFonts w:ascii="Arial" w:hAnsi="Arial" w:cs="Arial"/>
+          <w:sz w:val="23"/>
+          <w:szCs w:val="23"/>
+        </w:rPr>
+      </w:pPr>
+      <w:r>
+        <w:rPr>
+          <w:rFonts w:ascii="Arial" w:hAnsi="Arial" w:cs="Arial"/>
+          <w:sz w:val="23"/>
+          <w:szCs w:val="23"/>
+        </w:rPr>
+        <w:t xml:space="preserve">on </w:t>
+      </w:r>
+      <w:proofErr w:type="spellStart"/>
+      <w:r>
+        <w:rPr>
+          <w:rFonts w:ascii="Arial" w:hAnsi="Arial" w:cs="Arial"/>
+          <w:sz w:val="23"/>
+          <w:szCs w:val="23"/>
+        </w:rPr>
+        <w:t>ci.state</w:t>
+      </w:r>
+      <w:proofErr w:type="spellEnd"/>
+      <w:r>
+        <w:rPr>
+          <w:rFonts w:ascii="Arial" w:hAnsi="Arial" w:cs="Arial"/>
+          <w:sz w:val="23"/>
+          <w:szCs w:val="23"/>
+        </w:rPr>
+        <w:t xml:space="preserve"> = </w:t>
+      </w:r>
+      <w:proofErr w:type="spellStart"/>
+      <w:r>
+        <w:rPr>
+          <w:rFonts w:ascii="Arial" w:hAnsi="Arial" w:cs="Arial"/>
+          <w:sz w:val="23"/>
+          <w:szCs w:val="23"/>
+        </w:rPr>
+        <w:t>s.state_two_letter_abbreviation</w:t>
+      </w:r>
+      <w:proofErr w:type="spellEnd"/>
+    </w:p>
+    <w:p>
+      <w:pPr>
+        <w:rPr>
+          <w:rFonts w:ascii="Arial" w:hAnsi="Arial" w:cs="Arial"/>
+          <w:sz w:val="23"/>
+          <w:szCs w:val="23"/>
+        </w:rPr>
+      </w:pPr>
+    </w:p>
+    <w:p>
+      <w:pPr>
+        <w:rPr>
+          <w:rFonts w:ascii="Arial" w:hAnsi="Arial" w:cs="Arial"/>
+          <w:sz w:val="23"/>
+          <w:szCs w:val="23"/>
+        </w:rPr>
+      </w:pPr>
     </w:p>
     <w:sectPr>
       <w:pgSz w:w="12240" w:h="15840"/>

</xml_diff>